<commit_message>
Meeting minutes for July 17th completed
</commit_message>
<xml_diff>
--- a/Meeting_Minutes/Meeting_Minutes_071720.docx
+++ b/Meeting_Minutes/Meeting_Minutes_071720.docx
@@ -67,11 +67,18 @@
       </w:r>
     </w:p>
     <w:p>
+      <w:pPr>
+        <w:pStyle w:val="ListParagraph"/>
+        <w:numPr>
+          <w:ilvl w:val="0"/>
+          <w:numId w:val="10"/>
+        </w:numPr>
+      </w:pPr>
       <w:r>
         <w:t>N</w:t>
       </w:r>
       <w:r>
-        <w:t>ext zoom meeting on July 17</w:t>
+        <w:t>ext zoom meeting on July 18</w:t>
       </w:r>
       <w:r>
         <w:rPr>
@@ -83,210 +90,97 @@
         <w:t xml:space="preserve"> 2020 at</w:t>
       </w:r>
       <w:r>
-        <w:t xml:space="preserve"> 10:00 am</w:t>
+        <w:t xml:space="preserve"> 4:00 p</w:t>
+      </w:r>
+      <w:r>
+        <w:t>m</w:t>
       </w:r>
       <w:r>
         <w:t>.</w:t>
       </w:r>
-    </w:p>
-    <w:p>
-      <w:r>
-        <w:t>Install all relevant packages:</w:t>
-      </w:r>
-    </w:p>
-    <w:p>
-      <w:r>
-        <w:t xml:space="preserve">Note that the project will be using </w:t>
-      </w:r>
-      <w:proofErr w:type="spellStart"/>
-      <w:r>
-        <w:t>pymongo</w:t>
-      </w:r>
-      <w:proofErr w:type="spellEnd"/>
-      <w:r>
-        <w:t xml:space="preserve">: </w:t>
-      </w:r>
-      <w:hyperlink r:id="rId7" w:history="1">
-        <w:r>
-          <w:rPr>
-            <w:rStyle w:val="Hyperlink"/>
-          </w:rPr>
-          <w:t>https://api.mongodb.com/python/current/installation.html</w:t>
-        </w:r>
-      </w:hyperlink>
     </w:p>
     <w:p>
       <w:pPr>
         <w:pStyle w:val="ListParagraph"/>
         <w:numPr>
           <w:ilvl w:val="0"/>
-          <w:numId w:val="5"/>
+          <w:numId w:val="10"/>
         </w:numPr>
-        <w:rPr>
-          <w:rFonts w:cstheme="minorHAnsi"/>
-        </w:rPr>
-      </w:pPr>
-      <w:proofErr w:type="spellStart"/>
-      <w:r>
-        <w:rPr>
-          <w:rFonts w:cstheme="minorHAnsi"/>
-        </w:rPr>
-        <w:t>Mongodb</w:t>
-      </w:r>
-      <w:proofErr w:type="spellEnd"/>
-      <w:r>
-        <w:rPr>
-          <w:rFonts w:cstheme="minorHAnsi"/>
-        </w:rPr>
-        <w:t xml:space="preserve">: </w:t>
-      </w:r>
-      <w:hyperlink r:id="rId8" w:tgtFrame="_blank" w:history="1">
-        <w:r>
-          <w:rPr>
-            <w:rStyle w:val="Hyperlink"/>
-            <w:rFonts w:cstheme="minorHAnsi"/>
-            <w:shd w:val="clear" w:color="auto" w:fill="F8F8F8"/>
-          </w:rPr>
-          <w:t>https://docs.mongodb.com/manual/tutorial/install-mongodb-on-os-x/</w:t>
-        </w:r>
-      </w:hyperlink>
+      </w:pPr>
+      <w:r>
+        <w:t>Figure out how to sum volume</w:t>
+      </w:r>
     </w:p>
     <w:p>
       <w:pPr>
         <w:pStyle w:val="ListParagraph"/>
         <w:numPr>
           <w:ilvl w:val="0"/>
-          <w:numId w:val="5"/>
+          <w:numId w:val="10"/>
         </w:numPr>
-        <w:rPr>
-          <w:rFonts w:cstheme="minorHAnsi"/>
-        </w:rPr>
-      </w:pPr>
-      <w:r>
-        <w:rPr>
-          <w:rFonts w:cstheme="minorHAnsi"/>
-        </w:rPr>
-        <w:t xml:space="preserve">Folium: </w:t>
-      </w:r>
-      <w:hyperlink r:id="rId9" w:history="1">
-        <w:r>
-          <w:rPr>
-            <w:rStyle w:val="Hyperlink"/>
-            <w:rFonts w:cstheme="minorHAnsi"/>
-          </w:rPr>
-          <w:t>https://python-visualization.github.io/folium/</w:t>
-        </w:r>
-      </w:hyperlink>
+      </w:pPr>
+      <w:r>
+        <w:t xml:space="preserve">Work on attaching everything into the </w:t>
+      </w:r>
+      <w:r>
+        <w:t>GUI</w:t>
+      </w:r>
+    </w:p>
+    <w:p>
+      <w:pPr>
+        <w:pStyle w:val="Heading1"/>
+      </w:pPr>
+      <w:r>
+        <w:t>Summary</w:t>
+      </w:r>
+      <w:r>
+        <w:t>:</w:t>
+      </w:r>
+    </w:p>
+    <w:p>
+      <w:r>
+        <w:t>Special Notice:</w:t>
+      </w:r>
+      <w:bookmarkStart w:id="0" w:name="_GoBack"/>
+      <w:bookmarkEnd w:id="0"/>
     </w:p>
     <w:p>
       <w:pPr>
         <w:pStyle w:val="ListParagraph"/>
         <w:numPr>
           <w:ilvl w:val="0"/>
-          <w:numId w:val="5"/>
+          <w:numId w:val="11"/>
         </w:numPr>
-        <w:rPr>
-          <w:rFonts w:cstheme="minorHAnsi"/>
-        </w:rPr>
-      </w:pPr>
-      <w:proofErr w:type="spellStart"/>
-      <w:r>
-        <w:rPr>
-          <w:rFonts w:cstheme="minorHAnsi"/>
-        </w:rPr>
-        <w:t>Tkinter</w:t>
-      </w:r>
-      <w:proofErr w:type="spellEnd"/>
-      <w:r>
-        <w:rPr>
-          <w:rFonts w:cstheme="minorHAnsi"/>
-        </w:rPr>
-        <w:t xml:space="preserve">: </w:t>
-      </w:r>
-      <w:hyperlink r:id="rId10" w:history="1">
-        <w:r>
-          <w:rPr>
-            <w:rStyle w:val="Hyperlink"/>
-            <w:rFonts w:cstheme="minorHAnsi"/>
-          </w:rPr>
-          <w:t>https://realpython.com/python-gui-tkinter/</w:t>
-        </w:r>
-      </w:hyperlink>
+      </w:pPr>
+      <w:r>
+        <w:t>Only run the Mongo code once, else extra data will be appended to the end of existing data.</w:t>
+      </w:r>
     </w:p>
     <w:p>
       <w:pPr>
         <w:pStyle w:val="ListParagraph"/>
         <w:numPr>
           <w:ilvl w:val="0"/>
-          <w:numId w:val="5"/>
+          <w:numId w:val="11"/>
         </w:numPr>
-        <w:rPr>
-          <w:rFonts w:cstheme="minorHAnsi"/>
-        </w:rPr>
-      </w:pPr>
-      <w:proofErr w:type="spellStart"/>
-      <w:r>
-        <w:rPr>
-          <w:rFonts w:cstheme="minorHAnsi"/>
-        </w:rPr>
-        <w:t>Matplotlib</w:t>
-      </w:r>
-      <w:proofErr w:type="spellEnd"/>
-      <w:r>
-        <w:rPr>
-          <w:rFonts w:cstheme="minorHAnsi"/>
-        </w:rPr>
-        <w:t xml:space="preserve">: </w:t>
-      </w:r>
-      <w:hyperlink r:id="rId11" w:history="1">
-        <w:r>
-          <w:rPr>
-            <w:rStyle w:val="Hyperlink"/>
-            <w:rFonts w:cstheme="minorHAnsi"/>
-          </w:rPr>
-          <w:t>https://matplotlib.org/</w:t>
-        </w:r>
-      </w:hyperlink>
-    </w:p>
-    <w:p>
-      <w:r>
-        <w:t>Upload all code and files into the ENSF592_YYC_Project repository</w:t>
-      </w:r>
-    </w:p>
-    <w:p>
-      <w:r>
-        <w:t>Clone ENSF592_YYC_Project Repository onto computer</w:t>
-      </w:r>
-    </w:p>
-    <w:p>
-      <w:pPr>
-        <w:pStyle w:val="Heading1"/>
-      </w:pPr>
-      <w:r>
-        <w:t>Summary</w:t>
-      </w:r>
-      <w:r>
-        <w:t>:</w:t>
-      </w:r>
-    </w:p>
-    <w:p>
-      <w:r>
-        <w:t>Figure out how to sum volume</w:t>
-      </w:r>
-    </w:p>
-    <w:p>
-      <w:r>
-        <w:t>Work on a</w:t>
-      </w:r>
-      <w:r>
-        <w:t>ttaching everything into the GUI</w:t>
-      </w:r>
-    </w:p>
-    <w:p>
-      <w:r>
-        <w:t>Tomorrow 4pm</w:t>
-      </w:r>
-    </w:p>
+      </w:pPr>
+      <w:r>
+        <w:t>Mongo does not merge data with different sized headers. Therefore all data list will be separated into their own databases.</w:t>
+      </w:r>
+    </w:p>
+    <w:p>
+      <w:pPr>
+        <w:pStyle w:val="ListParagraph"/>
+        <w:numPr>
+          <w:ilvl w:val="0"/>
+          <w:numId w:val="11"/>
+        </w:numPr>
+      </w:pPr>
+      <w:r>
+        <w:t>A choice must be made based on what information needs to be excluded from the list ( like item id)</w:t>
+      </w:r>
+    </w:p>
+    <w:p/>
     <w:p>
       <w:pPr>
         <w:pStyle w:val="Heading1"/>
@@ -305,6 +199,9 @@
         </w:rPr>
       </w:pPr>
       <w:r>
+        <w:t>A function has been created to separate data into smaller lists based on the year that data filed</w:t>
+      </w:r>
+      <w:r>
         <w:br w:type="page"/>
       </w:r>
     </w:p>
@@ -312,8 +209,6 @@
       <w:pPr>
         <w:pStyle w:val="Heading1"/>
       </w:pPr>
-      <w:bookmarkStart w:id="0" w:name="_GoBack"/>
-      <w:bookmarkEnd w:id="0"/>
       <w:r>
         <w:lastRenderedPageBreak/>
         <w:t>Notes:</w:t>
@@ -607,7 +502,7 @@
     </w:p>
     <w:p/>
     <w:sectPr>
-      <w:headerReference w:type="default" r:id="rId12"/>
+      <w:headerReference w:type="default" r:id="rId7"/>
       <w:pgSz w:w="12240" w:h="15840"/>
       <w:pgMar w:top="1440" w:right="1440" w:bottom="1440" w:left="1440" w:header="720" w:footer="720" w:gutter="0"/>
       <w:cols w:space="720"/>
@@ -842,7 +737,7 @@
             <w:pStyle w:val="Header"/>
           </w:pPr>
           <w:r>
-            <w:t>July 16</w:t>
+            <w:t>July 17</w:t>
           </w:r>
           <w:r>
             <w:t xml:space="preserve"> 2020</w:t>
@@ -948,6 +843,119 @@
 <file path=word/numbering.xml><?xml version="1.0" encoding="utf-8"?>
 <w:numbering xmlns:wpc="http://schemas.microsoft.com/office/word/2010/wordprocessingCanvas" xmlns:mc="http://schemas.openxmlformats.org/markup-compatibility/2006" xmlns:o="urn:schemas-microsoft-com:office:office" xmlns:r="http://schemas.openxmlformats.org/officeDocument/2006/relationships" xmlns:m="http://schemas.openxmlformats.org/officeDocument/2006/math" xmlns:v="urn:schemas-microsoft-com:vml" xmlns:wp14="http://schemas.microsoft.com/office/word/2010/wordprocessingDrawing" xmlns:wp="http://schemas.openxmlformats.org/drawingml/2006/wordprocessingDrawing" xmlns:w10="urn:schemas-microsoft-com:office:word" xmlns:w="http://schemas.openxmlformats.org/wordprocessingml/2006/main" xmlns:w14="http://schemas.microsoft.com/office/word/2010/wordml" xmlns:w15="http://schemas.microsoft.com/office/word/2012/wordml" xmlns:wpg="http://schemas.microsoft.com/office/word/2010/wordprocessingGroup" xmlns:wpi="http://schemas.microsoft.com/office/word/2010/wordprocessingInk" xmlns:wne="http://schemas.microsoft.com/office/word/2006/wordml" xmlns:wps="http://schemas.microsoft.com/office/word/2010/wordprocessingShape" mc:Ignorable="w14 w15 wp14">
   <w:abstractNum w:abstractNumId="0" w15:restartNumberingAfterBreak="0">
+    <w:nsid w:val="0F236B1C"/>
+    <w:multiLevelType w:val="hybridMultilevel"/>
+    <w:tmpl w:val="D4A0A09A"/>
+    <w:lvl w:ilvl="0" w:tplc="0409000F">
+      <w:start w:val="1"/>
+      <w:numFmt w:val="decimal"/>
+      <w:lvlText w:val="%1."/>
+      <w:lvlJc w:val="left"/>
+      <w:pPr>
+        <w:ind w:left="720" w:hanging="360"/>
+      </w:pPr>
+      <w:rPr>
+        <w:rFonts w:hint="default"/>
+      </w:rPr>
+    </w:lvl>
+    <w:lvl w:ilvl="1" w:tplc="04090003" w:tentative="1">
+      <w:start w:val="1"/>
+      <w:numFmt w:val="bullet"/>
+      <w:lvlText w:val="o"/>
+      <w:lvlJc w:val="left"/>
+      <w:pPr>
+        <w:ind w:left="1440" w:hanging="360"/>
+      </w:pPr>
+      <w:rPr>
+        <w:rFonts w:ascii="Courier New" w:hAnsi="Courier New" w:cs="Courier New" w:hint="default"/>
+      </w:rPr>
+    </w:lvl>
+    <w:lvl w:ilvl="2" w:tplc="04090005" w:tentative="1">
+      <w:start w:val="1"/>
+      <w:numFmt w:val="bullet"/>
+      <w:lvlText w:val=""/>
+      <w:lvlJc w:val="left"/>
+      <w:pPr>
+        <w:ind w:left="2160" w:hanging="360"/>
+      </w:pPr>
+      <w:rPr>
+        <w:rFonts w:ascii="Wingdings" w:hAnsi="Wingdings" w:hint="default"/>
+      </w:rPr>
+    </w:lvl>
+    <w:lvl w:ilvl="3" w:tplc="04090001" w:tentative="1">
+      <w:start w:val="1"/>
+      <w:numFmt w:val="bullet"/>
+      <w:lvlText w:val=""/>
+      <w:lvlJc w:val="left"/>
+      <w:pPr>
+        <w:ind w:left="2880" w:hanging="360"/>
+      </w:pPr>
+      <w:rPr>
+        <w:rFonts w:ascii="Symbol" w:hAnsi="Symbol" w:hint="default"/>
+      </w:rPr>
+    </w:lvl>
+    <w:lvl w:ilvl="4" w:tplc="04090003" w:tentative="1">
+      <w:start w:val="1"/>
+      <w:numFmt w:val="bullet"/>
+      <w:lvlText w:val="o"/>
+      <w:lvlJc w:val="left"/>
+      <w:pPr>
+        <w:ind w:left="3600" w:hanging="360"/>
+      </w:pPr>
+      <w:rPr>
+        <w:rFonts w:ascii="Courier New" w:hAnsi="Courier New" w:cs="Courier New" w:hint="default"/>
+      </w:rPr>
+    </w:lvl>
+    <w:lvl w:ilvl="5" w:tplc="04090005" w:tentative="1">
+      <w:start w:val="1"/>
+      <w:numFmt w:val="bullet"/>
+      <w:lvlText w:val=""/>
+      <w:lvlJc w:val="left"/>
+      <w:pPr>
+        <w:ind w:left="4320" w:hanging="360"/>
+      </w:pPr>
+      <w:rPr>
+        <w:rFonts w:ascii="Wingdings" w:hAnsi="Wingdings" w:hint="default"/>
+      </w:rPr>
+    </w:lvl>
+    <w:lvl w:ilvl="6" w:tplc="04090001" w:tentative="1">
+      <w:start w:val="1"/>
+      <w:numFmt w:val="bullet"/>
+      <w:lvlText w:val=""/>
+      <w:lvlJc w:val="left"/>
+      <w:pPr>
+        <w:ind w:left="5040" w:hanging="360"/>
+      </w:pPr>
+      <w:rPr>
+        <w:rFonts w:ascii="Symbol" w:hAnsi="Symbol" w:hint="default"/>
+      </w:rPr>
+    </w:lvl>
+    <w:lvl w:ilvl="7" w:tplc="04090003" w:tentative="1">
+      <w:start w:val="1"/>
+      <w:numFmt w:val="bullet"/>
+      <w:lvlText w:val="o"/>
+      <w:lvlJc w:val="left"/>
+      <w:pPr>
+        <w:ind w:left="5760" w:hanging="360"/>
+      </w:pPr>
+      <w:rPr>
+        <w:rFonts w:ascii="Courier New" w:hAnsi="Courier New" w:cs="Courier New" w:hint="default"/>
+      </w:rPr>
+    </w:lvl>
+    <w:lvl w:ilvl="8" w:tplc="04090005" w:tentative="1">
+      <w:start w:val="1"/>
+      <w:numFmt w:val="bullet"/>
+      <w:lvlText w:val=""/>
+      <w:lvlJc w:val="left"/>
+      <w:pPr>
+        <w:ind w:left="6480" w:hanging="360"/>
+      </w:pPr>
+      <w:rPr>
+        <w:rFonts w:ascii="Wingdings" w:hAnsi="Wingdings" w:hint="default"/>
+      </w:rPr>
+    </w:lvl>
+  </w:abstractNum>
+  <w:abstractNum w:abstractNumId="1" w15:restartNumberingAfterBreak="0">
     <w:nsid w:val="11B75E7B"/>
     <w:multiLevelType w:val="hybridMultilevel"/>
     <w:tmpl w:val="E0AA8260"/>
@@ -1060,7 +1068,7 @@
       </w:rPr>
     </w:lvl>
   </w:abstractNum>
-  <w:abstractNum w:abstractNumId="1" w15:restartNumberingAfterBreak="0">
+  <w:abstractNum w:abstractNumId="2" w15:restartNumberingAfterBreak="0">
     <w:nsid w:val="214E6FDA"/>
     <w:multiLevelType w:val="hybridMultilevel"/>
     <w:tmpl w:val="969A3B82"/>
@@ -1173,7 +1181,7 @@
       </w:rPr>
     </w:lvl>
   </w:abstractNum>
-  <w:abstractNum w:abstractNumId="2" w15:restartNumberingAfterBreak="0">
+  <w:abstractNum w:abstractNumId="3" w15:restartNumberingAfterBreak="0">
     <w:nsid w:val="3B9A3C2F"/>
     <w:multiLevelType w:val="hybridMultilevel"/>
     <w:tmpl w:val="2D36DEB2"/>
@@ -1259,7 +1267,7 @@
       </w:pPr>
     </w:lvl>
   </w:abstractNum>
-  <w:abstractNum w:abstractNumId="3" w15:restartNumberingAfterBreak="0">
+  <w:abstractNum w:abstractNumId="4" w15:restartNumberingAfterBreak="0">
     <w:nsid w:val="46655636"/>
     <w:multiLevelType w:val="hybridMultilevel"/>
     <w:tmpl w:val="1F2C33AA"/>
@@ -1372,7 +1380,7 @@
       </w:rPr>
     </w:lvl>
   </w:abstractNum>
-  <w:abstractNum w:abstractNumId="4" w15:restartNumberingAfterBreak="0">
+  <w:abstractNum w:abstractNumId="5" w15:restartNumberingAfterBreak="0">
     <w:nsid w:val="46DF2328"/>
     <w:multiLevelType w:val="hybridMultilevel"/>
     <w:tmpl w:val="C39499EC"/>
@@ -1485,7 +1493,93 @@
       </w:rPr>
     </w:lvl>
   </w:abstractNum>
-  <w:abstractNum w:abstractNumId="5" w15:restartNumberingAfterBreak="0">
+  <w:abstractNum w:abstractNumId="6" w15:restartNumberingAfterBreak="0">
+    <w:nsid w:val="58E34B29"/>
+    <w:multiLevelType w:val="hybridMultilevel"/>
+    <w:tmpl w:val="5FC43724"/>
+    <w:lvl w:ilvl="0" w:tplc="0409000F">
+      <w:start w:val="1"/>
+      <w:numFmt w:val="decimal"/>
+      <w:lvlText w:val="%1."/>
+      <w:lvlJc w:val="left"/>
+      <w:pPr>
+        <w:ind w:left="720" w:hanging="360"/>
+      </w:pPr>
+    </w:lvl>
+    <w:lvl w:ilvl="1" w:tplc="04090019" w:tentative="1">
+      <w:start w:val="1"/>
+      <w:numFmt w:val="lowerLetter"/>
+      <w:lvlText w:val="%2."/>
+      <w:lvlJc w:val="left"/>
+      <w:pPr>
+        <w:ind w:left="1440" w:hanging="360"/>
+      </w:pPr>
+    </w:lvl>
+    <w:lvl w:ilvl="2" w:tplc="0409001B" w:tentative="1">
+      <w:start w:val="1"/>
+      <w:numFmt w:val="lowerRoman"/>
+      <w:lvlText w:val="%3."/>
+      <w:lvlJc w:val="right"/>
+      <w:pPr>
+        <w:ind w:left="2160" w:hanging="180"/>
+      </w:pPr>
+    </w:lvl>
+    <w:lvl w:ilvl="3" w:tplc="0409000F" w:tentative="1">
+      <w:start w:val="1"/>
+      <w:numFmt w:val="decimal"/>
+      <w:lvlText w:val="%4."/>
+      <w:lvlJc w:val="left"/>
+      <w:pPr>
+        <w:ind w:left="2880" w:hanging="360"/>
+      </w:pPr>
+    </w:lvl>
+    <w:lvl w:ilvl="4" w:tplc="04090019" w:tentative="1">
+      <w:start w:val="1"/>
+      <w:numFmt w:val="lowerLetter"/>
+      <w:lvlText w:val="%5."/>
+      <w:lvlJc w:val="left"/>
+      <w:pPr>
+        <w:ind w:left="3600" w:hanging="360"/>
+      </w:pPr>
+    </w:lvl>
+    <w:lvl w:ilvl="5" w:tplc="0409001B" w:tentative="1">
+      <w:start w:val="1"/>
+      <w:numFmt w:val="lowerRoman"/>
+      <w:lvlText w:val="%6."/>
+      <w:lvlJc w:val="right"/>
+      <w:pPr>
+        <w:ind w:left="4320" w:hanging="180"/>
+      </w:pPr>
+    </w:lvl>
+    <w:lvl w:ilvl="6" w:tplc="0409000F" w:tentative="1">
+      <w:start w:val="1"/>
+      <w:numFmt w:val="decimal"/>
+      <w:lvlText w:val="%7."/>
+      <w:lvlJc w:val="left"/>
+      <w:pPr>
+        <w:ind w:left="5040" w:hanging="360"/>
+      </w:pPr>
+    </w:lvl>
+    <w:lvl w:ilvl="7" w:tplc="04090019" w:tentative="1">
+      <w:start w:val="1"/>
+      <w:numFmt w:val="lowerLetter"/>
+      <w:lvlText w:val="%8."/>
+      <w:lvlJc w:val="left"/>
+      <w:pPr>
+        <w:ind w:left="5760" w:hanging="360"/>
+      </w:pPr>
+    </w:lvl>
+    <w:lvl w:ilvl="8" w:tplc="0409001B" w:tentative="1">
+      <w:start w:val="1"/>
+      <w:numFmt w:val="lowerRoman"/>
+      <w:lvlText w:val="%9."/>
+      <w:lvlJc w:val="right"/>
+      <w:pPr>
+        <w:ind w:left="6480" w:hanging="180"/>
+      </w:pPr>
+    </w:lvl>
+  </w:abstractNum>
+  <w:abstractNum w:abstractNumId="7" w15:restartNumberingAfterBreak="0">
     <w:nsid w:val="5A857945"/>
     <w:multiLevelType w:val="hybridMultilevel"/>
     <w:tmpl w:val="1B1423EE"/>
@@ -1598,7 +1692,7 @@
       </w:rPr>
     </w:lvl>
   </w:abstractNum>
-  <w:abstractNum w:abstractNumId="6" w15:restartNumberingAfterBreak="0">
+  <w:abstractNum w:abstractNumId="8" w15:restartNumberingAfterBreak="0">
     <w:nsid w:val="65C052F6"/>
     <w:multiLevelType w:val="hybridMultilevel"/>
     <w:tmpl w:val="CB4811BE"/>
@@ -1711,7 +1805,120 @@
       </w:rPr>
     </w:lvl>
   </w:abstractNum>
-  <w:abstractNum w:abstractNumId="7" w15:restartNumberingAfterBreak="0">
+  <w:abstractNum w:abstractNumId="9" w15:restartNumberingAfterBreak="0">
+    <w:nsid w:val="6DB16BB0"/>
+    <w:multiLevelType w:val="hybridMultilevel"/>
+    <w:tmpl w:val="13CE1008"/>
+    <w:lvl w:ilvl="0" w:tplc="04090001">
+      <w:start w:val="1"/>
+      <w:numFmt w:val="bullet"/>
+      <w:lvlText w:val=""/>
+      <w:lvlJc w:val="left"/>
+      <w:pPr>
+        <w:ind w:left="720" w:hanging="360"/>
+      </w:pPr>
+      <w:rPr>
+        <w:rFonts w:ascii="Symbol" w:hAnsi="Symbol" w:hint="default"/>
+      </w:rPr>
+    </w:lvl>
+    <w:lvl w:ilvl="1" w:tplc="04090003" w:tentative="1">
+      <w:start w:val="1"/>
+      <w:numFmt w:val="bullet"/>
+      <w:lvlText w:val="o"/>
+      <w:lvlJc w:val="left"/>
+      <w:pPr>
+        <w:ind w:left="1440" w:hanging="360"/>
+      </w:pPr>
+      <w:rPr>
+        <w:rFonts w:ascii="Courier New" w:hAnsi="Courier New" w:cs="Courier New" w:hint="default"/>
+      </w:rPr>
+    </w:lvl>
+    <w:lvl w:ilvl="2" w:tplc="04090005" w:tentative="1">
+      <w:start w:val="1"/>
+      <w:numFmt w:val="bullet"/>
+      <w:lvlText w:val=""/>
+      <w:lvlJc w:val="left"/>
+      <w:pPr>
+        <w:ind w:left="2160" w:hanging="360"/>
+      </w:pPr>
+      <w:rPr>
+        <w:rFonts w:ascii="Wingdings" w:hAnsi="Wingdings" w:hint="default"/>
+      </w:rPr>
+    </w:lvl>
+    <w:lvl w:ilvl="3" w:tplc="04090001" w:tentative="1">
+      <w:start w:val="1"/>
+      <w:numFmt w:val="bullet"/>
+      <w:lvlText w:val=""/>
+      <w:lvlJc w:val="left"/>
+      <w:pPr>
+        <w:ind w:left="2880" w:hanging="360"/>
+      </w:pPr>
+      <w:rPr>
+        <w:rFonts w:ascii="Symbol" w:hAnsi="Symbol" w:hint="default"/>
+      </w:rPr>
+    </w:lvl>
+    <w:lvl w:ilvl="4" w:tplc="04090003" w:tentative="1">
+      <w:start w:val="1"/>
+      <w:numFmt w:val="bullet"/>
+      <w:lvlText w:val="o"/>
+      <w:lvlJc w:val="left"/>
+      <w:pPr>
+        <w:ind w:left="3600" w:hanging="360"/>
+      </w:pPr>
+      <w:rPr>
+        <w:rFonts w:ascii="Courier New" w:hAnsi="Courier New" w:cs="Courier New" w:hint="default"/>
+      </w:rPr>
+    </w:lvl>
+    <w:lvl w:ilvl="5" w:tplc="04090005" w:tentative="1">
+      <w:start w:val="1"/>
+      <w:numFmt w:val="bullet"/>
+      <w:lvlText w:val=""/>
+      <w:lvlJc w:val="left"/>
+      <w:pPr>
+        <w:ind w:left="4320" w:hanging="360"/>
+      </w:pPr>
+      <w:rPr>
+        <w:rFonts w:ascii="Wingdings" w:hAnsi="Wingdings" w:hint="default"/>
+      </w:rPr>
+    </w:lvl>
+    <w:lvl w:ilvl="6" w:tplc="04090001" w:tentative="1">
+      <w:start w:val="1"/>
+      <w:numFmt w:val="bullet"/>
+      <w:lvlText w:val=""/>
+      <w:lvlJc w:val="left"/>
+      <w:pPr>
+        <w:ind w:left="5040" w:hanging="360"/>
+      </w:pPr>
+      <w:rPr>
+        <w:rFonts w:ascii="Symbol" w:hAnsi="Symbol" w:hint="default"/>
+      </w:rPr>
+    </w:lvl>
+    <w:lvl w:ilvl="7" w:tplc="04090003" w:tentative="1">
+      <w:start w:val="1"/>
+      <w:numFmt w:val="bullet"/>
+      <w:lvlText w:val="o"/>
+      <w:lvlJc w:val="left"/>
+      <w:pPr>
+        <w:ind w:left="5760" w:hanging="360"/>
+      </w:pPr>
+      <w:rPr>
+        <w:rFonts w:ascii="Courier New" w:hAnsi="Courier New" w:cs="Courier New" w:hint="default"/>
+      </w:rPr>
+    </w:lvl>
+    <w:lvl w:ilvl="8" w:tplc="04090005" w:tentative="1">
+      <w:start w:val="1"/>
+      <w:numFmt w:val="bullet"/>
+      <w:lvlText w:val=""/>
+      <w:lvlJc w:val="left"/>
+      <w:pPr>
+        <w:ind w:left="6480" w:hanging="360"/>
+      </w:pPr>
+      <w:rPr>
+        <w:rFonts w:ascii="Wingdings" w:hAnsi="Wingdings" w:hint="default"/>
+      </w:rPr>
+    </w:lvl>
+  </w:abstractNum>
+  <w:abstractNum w:abstractNumId="10" w15:restartNumberingAfterBreak="0">
     <w:nsid w:val="7961472D"/>
     <w:multiLevelType w:val="hybridMultilevel"/>
     <w:tmpl w:val="B8807C86"/>
@@ -1801,28 +2008,37 @@
     </w:lvl>
   </w:abstractNum>
   <w:num w:numId="1">
+    <w:abstractNumId w:val="8"/>
+  </w:num>
+  <w:num w:numId="2">
+    <w:abstractNumId w:val="2"/>
+  </w:num>
+  <w:num w:numId="3">
+    <w:abstractNumId w:val="4"/>
+  </w:num>
+  <w:num w:numId="4">
+    <w:abstractNumId w:val="1"/>
+  </w:num>
+  <w:num w:numId="5">
+    <w:abstractNumId w:val="7"/>
+  </w:num>
+  <w:num w:numId="6">
+    <w:abstractNumId w:val="3"/>
+  </w:num>
+  <w:num w:numId="7">
+    <w:abstractNumId w:val="10"/>
+  </w:num>
+  <w:num w:numId="8">
+    <w:abstractNumId w:val="5"/>
+  </w:num>
+  <w:num w:numId="9">
+    <w:abstractNumId w:val="9"/>
+  </w:num>
+  <w:num w:numId="10">
     <w:abstractNumId w:val="6"/>
   </w:num>
-  <w:num w:numId="2">
-    <w:abstractNumId w:val="1"/>
-  </w:num>
-  <w:num w:numId="3">
-    <w:abstractNumId w:val="3"/>
-  </w:num>
-  <w:num w:numId="4">
+  <w:num w:numId="11">
     <w:abstractNumId w:val="0"/>
-  </w:num>
-  <w:num w:numId="5">
-    <w:abstractNumId w:val="5"/>
-  </w:num>
-  <w:num w:numId="6">
-    <w:abstractNumId w:val="2"/>
-  </w:num>
-  <w:num w:numId="7">
-    <w:abstractNumId w:val="7"/>
-  </w:num>
-  <w:num w:numId="8">
-    <w:abstractNumId w:val="4"/>
   </w:num>
 </w:numbering>
 </file>

</xml_diff>

<commit_message>
Meeting minutes for July 17 edited
</commit_message>
<xml_diff>
--- a/Meeting_Minutes/Meeting_Minutes_071720.docx
+++ b/Meeting_Minutes/Meeting_Minutes_071720.docx
@@ -141,8 +141,6 @@
       <w:r>
         <w:t>Special Notice:</w:t>
       </w:r>
-      <w:bookmarkStart w:id="0" w:name="_GoBack"/>
-      <w:bookmarkEnd w:id="0"/>
     </w:p>
     <w:p>
       <w:pPr>
@@ -502,7 +500,12 @@
     </w:p>
     <w:p/>
     <w:sectPr>
-      <w:headerReference w:type="default" r:id="rId7"/>
+      <w:headerReference w:type="even" r:id="rId7"/>
+      <w:headerReference w:type="default" r:id="rId8"/>
+      <w:footerReference w:type="even" r:id="rId9"/>
+      <w:footerReference w:type="default" r:id="rId10"/>
+      <w:headerReference w:type="first" r:id="rId11"/>
+      <w:footerReference w:type="first" r:id="rId12"/>
       <w:pgSz w:w="12240" w:h="15840"/>
       <w:pgMar w:top="1440" w:right="1440" w:bottom="1440" w:left="1440" w:header="720" w:footer="720" w:gutter="0"/>
       <w:cols w:space="720"/>
@@ -537,6 +540,36 @@
 </w:endnotes>
 </file>
 
+<file path=word/footer1.xml><?xml version="1.0" encoding="utf-8"?>
+<w:ftr xmlns:wpc="http://schemas.microsoft.com/office/word/2010/wordprocessingCanvas" xmlns:mc="http://schemas.openxmlformats.org/markup-compatibility/2006" xmlns:o="urn:schemas-microsoft-com:office:office" xmlns:r="http://schemas.openxmlformats.org/officeDocument/2006/relationships" xmlns:m="http://schemas.openxmlformats.org/officeDocument/2006/math" xmlns:v="urn:schemas-microsoft-com:vml" xmlns:wp14="http://schemas.microsoft.com/office/word/2010/wordprocessingDrawing" xmlns:wp="http://schemas.openxmlformats.org/drawingml/2006/wordprocessingDrawing" xmlns:w10="urn:schemas-microsoft-com:office:word" xmlns:w="http://schemas.openxmlformats.org/wordprocessingml/2006/main" xmlns:w14="http://schemas.microsoft.com/office/word/2010/wordml" xmlns:w15="http://schemas.microsoft.com/office/word/2012/wordml" xmlns:wpg="http://schemas.microsoft.com/office/word/2010/wordprocessingGroup" xmlns:wpi="http://schemas.microsoft.com/office/word/2010/wordprocessingInk" xmlns:wne="http://schemas.microsoft.com/office/word/2006/wordml" xmlns:wps="http://schemas.microsoft.com/office/word/2010/wordprocessingShape" mc:Ignorable="w14 w15 wp14">
+  <w:p>
+    <w:pPr>
+      <w:pStyle w:val="Footer"/>
+    </w:pPr>
+  </w:p>
+</w:ftr>
+</file>
+
+<file path=word/footer2.xml><?xml version="1.0" encoding="utf-8"?>
+<w:ftr xmlns:wpc="http://schemas.microsoft.com/office/word/2010/wordprocessingCanvas" xmlns:mc="http://schemas.openxmlformats.org/markup-compatibility/2006" xmlns:o="urn:schemas-microsoft-com:office:office" xmlns:r="http://schemas.openxmlformats.org/officeDocument/2006/relationships" xmlns:m="http://schemas.openxmlformats.org/officeDocument/2006/math" xmlns:v="urn:schemas-microsoft-com:vml" xmlns:wp14="http://schemas.microsoft.com/office/word/2010/wordprocessingDrawing" xmlns:wp="http://schemas.openxmlformats.org/drawingml/2006/wordprocessingDrawing" xmlns:w10="urn:schemas-microsoft-com:office:word" xmlns:w="http://schemas.openxmlformats.org/wordprocessingml/2006/main" xmlns:w14="http://schemas.microsoft.com/office/word/2010/wordml" xmlns:w15="http://schemas.microsoft.com/office/word/2012/wordml" xmlns:wpg="http://schemas.microsoft.com/office/word/2010/wordprocessingGroup" xmlns:wpi="http://schemas.microsoft.com/office/word/2010/wordprocessingInk" xmlns:wne="http://schemas.microsoft.com/office/word/2006/wordml" xmlns:wps="http://schemas.microsoft.com/office/word/2010/wordprocessingShape" mc:Ignorable="w14 w15 wp14">
+  <w:p>
+    <w:pPr>
+      <w:pStyle w:val="Footer"/>
+    </w:pPr>
+  </w:p>
+</w:ftr>
+</file>
+
+<file path=word/footer3.xml><?xml version="1.0" encoding="utf-8"?>
+<w:ftr xmlns:wpc="http://schemas.microsoft.com/office/word/2010/wordprocessingCanvas" xmlns:mc="http://schemas.openxmlformats.org/markup-compatibility/2006" xmlns:o="urn:schemas-microsoft-com:office:office" xmlns:r="http://schemas.openxmlformats.org/officeDocument/2006/relationships" xmlns:m="http://schemas.openxmlformats.org/officeDocument/2006/math" xmlns:v="urn:schemas-microsoft-com:vml" xmlns:wp14="http://schemas.microsoft.com/office/word/2010/wordprocessingDrawing" xmlns:wp="http://schemas.openxmlformats.org/drawingml/2006/wordprocessingDrawing" xmlns:w10="urn:schemas-microsoft-com:office:word" xmlns:w="http://schemas.openxmlformats.org/wordprocessingml/2006/main" xmlns:w14="http://schemas.microsoft.com/office/word/2010/wordml" xmlns:w15="http://schemas.microsoft.com/office/word/2012/wordml" xmlns:wpg="http://schemas.microsoft.com/office/word/2010/wordprocessingGroup" xmlns:wpi="http://schemas.microsoft.com/office/word/2010/wordprocessingInk" xmlns:wne="http://schemas.microsoft.com/office/word/2006/wordml" xmlns:wps="http://schemas.microsoft.com/office/word/2010/wordprocessingShape" mc:Ignorable="w14 w15 wp14">
+  <w:p>
+    <w:pPr>
+      <w:pStyle w:val="Footer"/>
+    </w:pPr>
+  </w:p>
+</w:ftr>
+</file>
+
 <file path=word/footnotes.xml><?xml version="1.0" encoding="utf-8"?>
 <w:footnotes xmlns:wpc="http://schemas.microsoft.com/office/word/2010/wordprocessingCanvas" xmlns:mc="http://schemas.openxmlformats.org/markup-compatibility/2006" xmlns:o="urn:schemas-microsoft-com:office:office" xmlns:r="http://schemas.openxmlformats.org/officeDocument/2006/relationships" xmlns:m="http://schemas.openxmlformats.org/officeDocument/2006/math" xmlns:v="urn:schemas-microsoft-com:vml" xmlns:wp14="http://schemas.microsoft.com/office/word/2010/wordprocessingDrawing" xmlns:wp="http://schemas.openxmlformats.org/drawingml/2006/wordprocessingDrawing" xmlns:w10="urn:schemas-microsoft-com:office:word" xmlns:w="http://schemas.openxmlformats.org/wordprocessingml/2006/main" xmlns:w14="http://schemas.microsoft.com/office/word/2010/wordml" xmlns:w15="http://schemas.microsoft.com/office/word/2012/wordml" xmlns:wpg="http://schemas.microsoft.com/office/word/2010/wordprocessingGroup" xmlns:wpi="http://schemas.microsoft.com/office/word/2010/wordprocessingInk" xmlns:wne="http://schemas.microsoft.com/office/word/2006/wordml" xmlns:wps="http://schemas.microsoft.com/office/word/2010/wordprocessingShape" mc:Ignorable="w14 w15 wp14">
   <w:footnote w:type="separator" w:id="-1">
@@ -563,6 +596,16 @@
 </file>
 
 <file path=word/header1.xml><?xml version="1.0" encoding="utf-8"?>
+<w:hdr xmlns:wpc="http://schemas.microsoft.com/office/word/2010/wordprocessingCanvas" xmlns:mc="http://schemas.openxmlformats.org/markup-compatibility/2006" xmlns:o="urn:schemas-microsoft-com:office:office" xmlns:r="http://schemas.openxmlformats.org/officeDocument/2006/relationships" xmlns:m="http://schemas.openxmlformats.org/officeDocument/2006/math" xmlns:v="urn:schemas-microsoft-com:vml" xmlns:wp14="http://schemas.microsoft.com/office/word/2010/wordprocessingDrawing" xmlns:wp="http://schemas.openxmlformats.org/drawingml/2006/wordprocessingDrawing" xmlns:w10="urn:schemas-microsoft-com:office:word" xmlns:w="http://schemas.openxmlformats.org/wordprocessingml/2006/main" xmlns:w14="http://schemas.microsoft.com/office/word/2010/wordml" xmlns:w15="http://schemas.microsoft.com/office/word/2012/wordml" xmlns:wpg="http://schemas.microsoft.com/office/word/2010/wordprocessingGroup" xmlns:wpi="http://schemas.microsoft.com/office/word/2010/wordprocessingInk" xmlns:wne="http://schemas.microsoft.com/office/word/2006/wordml" xmlns:wps="http://schemas.microsoft.com/office/word/2010/wordprocessingShape" mc:Ignorable="w14 w15 wp14">
+  <w:p>
+    <w:pPr>
+      <w:pStyle w:val="Header"/>
+    </w:pPr>
+  </w:p>
+</w:hdr>
+</file>
+
+<file path=word/header2.xml><?xml version="1.0" encoding="utf-8"?>
 <w:hdr xmlns:wpc="http://schemas.microsoft.com/office/word/2010/wordprocessingCanvas" xmlns:mc="http://schemas.openxmlformats.org/markup-compatibility/2006" xmlns:o="urn:schemas-microsoft-com:office:office" xmlns:r="http://schemas.openxmlformats.org/officeDocument/2006/relationships" xmlns:m="http://schemas.openxmlformats.org/officeDocument/2006/math" xmlns:v="urn:schemas-microsoft-com:vml" xmlns:wp14="http://schemas.microsoft.com/office/word/2010/wordprocessingDrawing" xmlns:wp="http://schemas.openxmlformats.org/drawingml/2006/wordprocessingDrawing" xmlns:w10="urn:schemas-microsoft-com:office:word" xmlns:w="http://schemas.openxmlformats.org/wordprocessingml/2006/main" xmlns:w14="http://schemas.microsoft.com/office/word/2010/wordml" xmlns:w15="http://schemas.microsoft.com/office/word/2012/wordml" xmlns:wpg="http://schemas.microsoft.com/office/word/2010/wordprocessingGroup" xmlns:wpi="http://schemas.microsoft.com/office/word/2010/wordprocessingInk" xmlns:wne="http://schemas.microsoft.com/office/word/2006/wordml" xmlns:wps="http://schemas.microsoft.com/office/word/2010/wordprocessingShape" mc:Ignorable="w14 w15 wp14">
   <w:tbl>
     <w:tblPr>
@@ -671,8 +714,10 @@
             <w:pStyle w:val="Header"/>
           </w:pPr>
           <w:r>
-            <w:t>1</w:t>
+            <w:t>2</w:t>
           </w:r>
+          <w:bookmarkStart w:id="0" w:name="_GoBack"/>
+          <w:bookmarkEnd w:id="0"/>
         </w:p>
       </w:tc>
     </w:tr>
@@ -832,6 +877,16 @@
       </w:tc>
     </w:tr>
   </w:tbl>
+  <w:p>
+    <w:pPr>
+      <w:pStyle w:val="Header"/>
+    </w:pPr>
+  </w:p>
+</w:hdr>
+</file>
+
+<file path=word/header3.xml><?xml version="1.0" encoding="utf-8"?>
+<w:hdr xmlns:wpc="http://schemas.microsoft.com/office/word/2010/wordprocessingCanvas" xmlns:mc="http://schemas.openxmlformats.org/markup-compatibility/2006" xmlns:o="urn:schemas-microsoft-com:office:office" xmlns:r="http://schemas.openxmlformats.org/officeDocument/2006/relationships" xmlns:m="http://schemas.openxmlformats.org/officeDocument/2006/math" xmlns:v="urn:schemas-microsoft-com:vml" xmlns:wp14="http://schemas.microsoft.com/office/word/2010/wordprocessingDrawing" xmlns:wp="http://schemas.openxmlformats.org/drawingml/2006/wordprocessingDrawing" xmlns:w10="urn:schemas-microsoft-com:office:word" xmlns:w="http://schemas.openxmlformats.org/wordprocessingml/2006/main" xmlns:w14="http://schemas.microsoft.com/office/word/2010/wordml" xmlns:w15="http://schemas.microsoft.com/office/word/2012/wordml" xmlns:wpg="http://schemas.microsoft.com/office/word/2010/wordprocessingGroup" xmlns:wpi="http://schemas.microsoft.com/office/word/2010/wordprocessingInk" xmlns:wne="http://schemas.microsoft.com/office/word/2006/wordml" xmlns:wps="http://schemas.microsoft.com/office/word/2010/wordprocessingShape" mc:Ignorable="w14 w15 wp14">
   <w:p>
     <w:pPr>
       <w:pStyle w:val="Header"/>

</xml_diff>